<commit_message>
Caso 10 -- Aprofundamento em Cloud - Extenção em Cloud
</commit_message>
<xml_diff>
--- a/AulaAprofundamentoEmCloud_extencaoEmCloud/caso9/caso9.docx
+++ b/AulaAprofundamentoEmCloud_extencaoEmCloud/caso9/caso9.docx
@@ -901,6 +901,7 @@
       <w:r>
         <w:rPr>
           <w:rFonts w:ascii="Arial" w:hAnsi="Arial" w:cs="Arial"/>
+          <w:noProof/>
           <w:lang w:val="en-US"/>
         </w:rPr>
         <w:drawing>
@@ -1047,6 +1048,7 @@
       <w:r>
         <w:rPr>
           <w:rFonts w:ascii="Arial" w:hAnsi="Arial" w:cs="Arial"/>
+          <w:noProof/>
           <w:lang w:val="en-US"/>
         </w:rPr>
         <w:lastRenderedPageBreak/>
@@ -1571,13 +1573,14 @@
         <w:rPr>
           <w:rFonts w:ascii="Arial" w:hAnsi="Arial" w:cs="Arial"/>
         </w:rPr>
-        <w:t xml:space="preserve"> na AWS para aplicações de Machine Learning não só melhora a consistência e a escalabilidade, mas também permite uma automação eficiente do ciclo de vida das aplicações. Ao seguir esses passos, você pode criar uma infraestrutura escalável, eficiente e automatizada para suas aplicações de ML. Se precisar de mais detalhes sobre algum dos passos, estou à disposição para ajudar!</w:t>
-      </w:r>
-    </w:p>
-    <w:p>
-      <w:pPr>
-        <w:rPr>
-          <w:rFonts w:ascii="Arial" w:hAnsi="Arial" w:cs="Arial"/>
+        <w:t xml:space="preserve"> na AWS para aplicações de Machine Learning não só melhora a consistência e a escalabilidade, mas também permite uma automação eficiente do ciclo de vida das aplicações. Ao seguir esses passos, você pode criar uma infraestrutura escalável, eficiente e automatizada para suas aplicações de ML. </w:t>
+      </w:r>
+    </w:p>
+    <w:p>
+      <w:pPr>
+        <w:rPr>
+          <w:rFonts w:ascii="Arial" w:hAnsi="Arial" w:cs="Arial"/>
+          <w:u w:val="single"/>
         </w:rPr>
       </w:pPr>
     </w:p>
@@ -4327,6 +4330,7 @@
   <w:style w:type="character" w:default="1" w:styleId="Fontepargpadro">
     <w:name w:val="Default Paragraph Font"/>
     <w:uiPriority w:val="1"/>
+    <w:semiHidden/>
     <w:unhideWhenUsed/>
   </w:style>
   <w:style w:type="table" w:default="1" w:styleId="Tabelanormal">

</xml_diff>